<commit_message>
Fixed some smal issue
</commit_message>
<xml_diff>
--- a/documents/dac-ta-bang-ngon-ngu-co-cau-truc.docx
+++ b/documents/dac-ta-bang-ngon-ngu-co-cau-truc.docx
@@ -16,6 +16,9 @@
         <w:tab/>
         <w:t>tìm kiếm tuyến xe dựa vào điểm đến</w:t>
       </w:r>
+      <w:r>
+        <w:t xml:space="preserve"> và đi</w:t>
+      </w:r>
     </w:p>
     <w:p>
       <w:pPr>
@@ -32,7 +35,13 @@
     </w:p>
     <w:p>
       <w:r>
-        <w:t>Khách nhập vào địa chỉ cần đến và hệ thống trả</w:t>
+        <w:t>Khách nhập vào địa chỉ cần đến</w:t>
+      </w:r>
+      <w:r>
+        <w:t>, đi</w:t>
+      </w:r>
+      <w:r>
+        <w:t xml:space="preserve"> và hệ thống trả</w:t>
       </w:r>
       <w:r>
         <w:t xml:space="preserve"> ra cá</w:t>
@@ -51,6 +60,9 @@
       <w:r>
         <w:t xml:space="preserve"> địa chỉ cần đến</w:t>
       </w:r>
+      <w:r>
+        <w:t>, địa chỉ đi</w:t>
+      </w:r>
     </w:p>
     <w:p>
       <w:r>
@@ -60,7 +72,13 @@
         <w:t>Source</w:t>
       </w:r>
       <w:r>
-        <w:t xml:space="preserve"> nhập từ thanh tìm kiếm. Còn lại sẽ lấy từ bộ nhớ.</w:t>
+        <w:t xml:space="preserve"> nhập từ thanh tìm kiếm. Còn lại sẽ lấy từ </w:t>
+      </w:r>
+      <w:r>
+        <w:t>server</w:t>
+      </w:r>
+      <w:r>
+        <w:t>.</w:t>
       </w:r>
     </w:p>
     <w:p>
@@ -91,6 +109,11 @@
       <w:r>
         <w:t>Trả về tuyến xe buýt sau khi khách nhập địa chỉ. Bằng một phương pháp ta sẽ tìm tuyến đường từ hiện tại đến đó có xe buýt nào và trả ra</w:t>
       </w:r>
+      <w:r>
+        <w:t>. Có thể nhấn vài icon hình la bàn kế bên địa chỉ đi để lấy vị trí hiện tại.</w:t>
+      </w:r>
+      <w:bookmarkStart w:id="0" w:name="_GoBack"/>
+      <w:bookmarkEnd w:id="0"/>
     </w:p>
     <w:p>
       <w:pPr>
@@ -127,6 +150,9 @@
       <w:r>
         <w:t>Địa chỉ đến</w:t>
       </w:r>
+      <w:r>
+        <w:t xml:space="preserve"> và đi, địa chỉ trong thành phố hồ Chí Minh</w:t>
+      </w:r>
     </w:p>
     <w:p>
       <w:pPr>
@@ -145,6 +171,9 @@
       <w:r>
         <w:t>Trả về tuyến xe đúng</w:t>
       </w:r>
+      <w:r>
+        <w:t xml:space="preserve"> và các thông tin liên quan, bao gồm chỉ dẫn chi tiết cách đi.</w:t>
+      </w:r>
     </w:p>
     <w:p/>
     <w:p>
@@ -161,7 +190,7 @@
         <w:tab/>
       </w:r>
       <w:r>
-        <w:t>lịch sử đi gần đây</w:t>
+        <w:t>Xem thông tin xe buýt</w:t>
       </w:r>
     </w:p>
     <w:p>
@@ -179,7 +208,7 @@
     </w:p>
     <w:p>
       <w:r>
-        <w:t>Đưa ra các tuyến xe bạn đi gần đây, điểm đến là gì.</w:t>
+        <w:t>Đưa ra thông tin các tuyến xe trên thành phố Hồ Chí Minh</w:t>
       </w:r>
     </w:p>
     <w:p>
@@ -204,90 +233,252 @@
         <w:t>Source</w:t>
       </w:r>
       <w:r>
+        <w:t xml:space="preserve"> lấy </w:t>
+      </w:r>
+      <w:r>
+        <w:t>từ file json của server</w:t>
+      </w:r>
+      <w:r>
+        <w:t>.</w:t>
+      </w:r>
+    </w:p>
+    <w:p>
+      <w:r>
+        <w:rPr>
+          <w:b/>
+        </w:rPr>
+        <w:t>Outputs</w:t>
+      </w:r>
+      <w:r>
+        <w:t xml:space="preserve"> danh sách các xe buýt </w:t>
+      </w:r>
+      <w:r>
+        <w:t>trong thành phố, thông tin chi tiết của một tuyến khi bấm vào</w:t>
+      </w:r>
+      <w:r>
+        <w:t>.</w:t>
+      </w:r>
+    </w:p>
+    <w:p>
+      <w:pPr>
+        <w:rPr>
+          <w:b/>
+        </w:rPr>
+      </w:pPr>
+      <w:r>
+        <w:rPr>
+          <w:b/>
+        </w:rPr>
+        <w:t xml:space="preserve">Action </w:t>
+      </w:r>
+    </w:p>
+    <w:p>
+      <w:r>
+        <w:t>Khi ở Homepage, người dùng bấm vào icon góc dưới phải để vào trang toàn tuyến xe buýt của thành phố. Lúc này toàn tuyến xe buýt sẽ xuất hiện trước mặt người dùng. Có thể bấm vào một trong các tuyến đẻ xem chi tiết</w:t>
+      </w:r>
+    </w:p>
+    <w:p>
+      <w:pPr>
+        <w:rPr>
+          <w:b/>
+        </w:rPr>
+      </w:pPr>
+      <w:r>
+        <w:rPr>
+          <w:b/>
+        </w:rPr>
+        <w:t>Requirements</w:t>
+      </w:r>
+    </w:p>
+    <w:p>
+      <w:r>
+        <w:t>Không.</w:t>
+      </w:r>
+    </w:p>
+    <w:p>
+      <w:pPr>
+        <w:rPr>
+          <w:b/>
+        </w:rPr>
+      </w:pPr>
+      <w:r>
+        <w:rPr>
+          <w:b/>
+        </w:rPr>
+        <w:t>Pre-condition</w:t>
+      </w:r>
+    </w:p>
+    <w:p>
+      <w:r>
+        <w:t xml:space="preserve">Nhấn </w:t>
+      </w:r>
+      <w:r>
+        <w:t>vào icon</w:t>
+      </w:r>
+      <w:r>
+        <w:t>.</w:t>
+      </w:r>
+    </w:p>
+    <w:p>
+      <w:pPr>
+        <w:rPr>
+          <w:b/>
+        </w:rPr>
+      </w:pPr>
+      <w:r>
+        <w:rPr>
+          <w:b/>
+        </w:rPr>
+        <w:t>Post-condition</w:t>
+      </w:r>
+    </w:p>
+    <w:p>
+      <w:r>
+        <w:t xml:space="preserve">Trả về </w:t>
+      </w:r>
+      <w:r>
+        <w:t>thông tin tuyến xe buýt</w:t>
+      </w:r>
+    </w:p>
+    <w:p/>
+    <w:p>
+      <w:r>
+        <w:rPr>
+          <w:b/>
+        </w:rPr>
+        <w:t>Function</w:t>
+      </w:r>
+      <w:r>
         <w:t xml:space="preserve"> </w:t>
       </w:r>
       <w:r>
-        <w:t>lấy lên từ cơ sở dữ liệu</w:t>
+        <w:tab/>
+      </w:r>
+      <w:r>
+        <w:t>trở về trang chủ</w:t>
+      </w:r>
+    </w:p>
+    <w:p>
+      <w:pPr>
+        <w:rPr>
+          <w:b/>
+        </w:rPr>
+      </w:pPr>
+      <w:r>
+        <w:rPr>
+          <w:b/>
+        </w:rPr>
+        <w:t xml:space="preserve">Description </w:t>
+      </w:r>
+    </w:p>
+    <w:p>
+      <w:r>
+        <w:t>Quay về homepage</w:t>
+      </w:r>
+    </w:p>
+    <w:p>
+      <w:pPr>
+        <w:rPr>
+          <w:b/>
+        </w:rPr>
+      </w:pPr>
+      <w:r>
+        <w:rPr>
+          <w:b/>
+        </w:rPr>
+        <w:t xml:space="preserve">Inputs </w:t>
+      </w:r>
+    </w:p>
+    <w:p>
+      <w:r>
+        <w:rPr>
+          <w:b/>
+        </w:rPr>
+        <w:t>Source</w:t>
+      </w:r>
+      <w:r>
+        <w:t xml:space="preserve"> </w:t>
+      </w:r>
+    </w:p>
+    <w:p>
+      <w:r>
+        <w:rPr>
+          <w:b/>
+        </w:rPr>
+        <w:t>Outputs</w:t>
+      </w:r>
+      <w:r>
+        <w:t xml:space="preserve"> </w:t>
+      </w:r>
+      <w:r>
+        <w:t>trang homepage</w:t>
+      </w:r>
+    </w:p>
+    <w:p>
+      <w:pPr>
+        <w:rPr>
+          <w:b/>
+        </w:rPr>
+      </w:pPr>
+      <w:r>
+        <w:rPr>
+          <w:b/>
+        </w:rPr>
+        <w:t xml:space="preserve">Action </w:t>
+      </w:r>
+    </w:p>
+    <w:p>
+      <w:r>
+        <w:lastRenderedPageBreak/>
+        <w:t xml:space="preserve">Khi ở </w:t>
+      </w:r>
+      <w:r>
+        <w:t>một trang bất kỳ trong hệ thống, nhấn vào logo góc trên bên trái để trở lại trang homepage.</w:t>
+      </w:r>
+    </w:p>
+    <w:p>
+      <w:pPr>
+        <w:rPr>
+          <w:b/>
+        </w:rPr>
+      </w:pPr>
+      <w:r>
+        <w:rPr>
+          <w:b/>
+        </w:rPr>
+        <w:t>Requirements</w:t>
+      </w:r>
+    </w:p>
+    <w:p>
+      <w:r>
+        <w:t>Không.</w:t>
+      </w:r>
+    </w:p>
+    <w:p>
+      <w:pPr>
+        <w:rPr>
+          <w:b/>
+        </w:rPr>
+      </w:pPr>
+      <w:r>
+        <w:rPr>
+          <w:b/>
+        </w:rPr>
+        <w:t>Pre-condition</w:t>
+      </w:r>
+    </w:p>
+    <w:p>
+      <w:r>
+        <w:t xml:space="preserve">Nhấn vào </w:t>
+      </w:r>
+      <w:r>
+        <w:t>logo</w:t>
       </w:r>
       <w:r>
         <w:t>.</w:t>
       </w:r>
     </w:p>
     <w:p>
-      <w:r>
-        <w:rPr>
-          <w:b/>
-        </w:rPr>
-        <w:t>Outputs</w:t>
-      </w:r>
-      <w:r>
-        <w:t xml:space="preserve"> danh sách</w:t>
-      </w:r>
-      <w:r>
-        <w:t xml:space="preserve"> </w:t>
-      </w:r>
-      <w:r>
-        <w:t>các xe buýt bạn đi và điểm đến của nó.</w:t>
-      </w:r>
-    </w:p>
-    <w:p>
-      <w:pPr>
-        <w:rPr>
-          <w:b/>
-        </w:rPr>
-      </w:pPr>
-      <w:r>
-        <w:rPr>
-          <w:b/>
-        </w:rPr>
-        <w:t xml:space="preserve">Action </w:t>
-      </w:r>
-    </w:p>
-    <w:p>
-      <w:r>
-        <w:t>Sau khi khách bấm vào nút lịch sử thì một cái bảng chứa ngày, tuyến xe, địa chỉ đến sẽ xuất hiện trên màn hình. Dữ liệu của bảng được đưa lên từ database.</w:t>
-      </w:r>
-    </w:p>
-    <w:p>
-      <w:pPr>
-        <w:rPr>
-          <w:b/>
-        </w:rPr>
-      </w:pPr>
-      <w:r>
-        <w:rPr>
-          <w:b/>
-        </w:rPr>
-        <w:t>Requirements</w:t>
-      </w:r>
-    </w:p>
-    <w:p>
-      <w:r>
-        <w:t>Đã đi gần đây.</w:t>
-      </w:r>
-    </w:p>
-    <w:p>
-      <w:pPr>
-        <w:rPr>
-          <w:b/>
-        </w:rPr>
-      </w:pPr>
-      <w:r>
-        <w:rPr>
-          <w:b/>
-        </w:rPr>
-        <w:t>Pre-condition</w:t>
-      </w:r>
-    </w:p>
-    <w:p>
-      <w:r>
-        <w:t>Nhấn nút</w:t>
-      </w:r>
-      <w:r>
-        <w:t xml:space="preserve"> lịch sử.</w:t>
-      </w:r>
-    </w:p>
-    <w:p>
       <w:pPr>
         <w:rPr>
           <w:b/>
@@ -302,166 +493,10 @@
     </w:p>
     <w:p>
       <w:r>
-        <w:t>Trả về lịch sử của người dùng.</w:t>
-      </w:r>
-    </w:p>
-    <w:p/>
-    <w:p>
-      <w:r>
-        <w:rPr>
-          <w:b/>
-        </w:rPr>
-        <w:t>Function</w:t>
-      </w:r>
-      <w:r>
-        <w:t xml:space="preserve"> </w:t>
-      </w:r>
-      <w:r>
-        <w:tab/>
-      </w:r>
-      <w:r>
-        <w:t>gợi ý điểm đến</w:t>
-      </w:r>
-    </w:p>
-    <w:p>
-      <w:pPr>
-        <w:rPr>
-          <w:b/>
-        </w:rPr>
-      </w:pPr>
-      <w:r>
-        <w:rPr>
-          <w:b/>
-        </w:rPr>
-        <w:t xml:space="preserve">Description </w:t>
-      </w:r>
-    </w:p>
-    <w:p>
-      <w:r>
-        <w:t>Gợi ý cho điểm đến bạn đang nhập giúp tăng tốc độ tìm kiếm.</w:t>
-      </w:r>
-    </w:p>
-    <w:p>
-      <w:r>
-        <w:rPr>
-          <w:b/>
-        </w:rPr>
-        <w:t xml:space="preserve">Inputs </w:t>
-      </w:r>
-      <w:r>
-        <w:t>nhập từ bàn phím</w:t>
-      </w:r>
-    </w:p>
-    <w:p>
-      <w:r>
-        <w:rPr>
-          <w:b/>
-        </w:rPr>
-        <w:t>Source</w:t>
-      </w:r>
-      <w:r>
-        <w:t xml:space="preserve"> lấy lên từ cơ sở dữ liệu.</w:t>
-      </w:r>
-    </w:p>
-    <w:p>
-      <w:r>
-        <w:rPr>
-          <w:b/>
-        </w:rPr>
-        <w:t>Outputs</w:t>
-      </w:r>
-      <w:r>
-        <w:t xml:space="preserve"> </w:t>
-      </w:r>
-      <w:r>
-        <w:t>địa chỉ dựa theo các chữ cái bạn đang gõ</w:t>
-      </w:r>
-      <w:r>
-        <w:t>.</w:t>
-      </w:r>
-    </w:p>
-    <w:p>
-      <w:pPr>
-        <w:rPr>
-          <w:b/>
-        </w:rPr>
-      </w:pPr>
-      <w:r>
-        <w:rPr>
-          <w:b/>
-        </w:rPr>
-        <w:t xml:space="preserve">Action </w:t>
-      </w:r>
-    </w:p>
-    <w:p>
-      <w:r>
-        <w:t>Hệ thống quét xem các chữ bạn vừa nhập ứng với địa chỉ nào ở khu vực đang ở của bạn và cho ra gợi ý ở dưới thanh tìm kiếm như dạng listbox.</w:t>
-      </w:r>
-    </w:p>
-    <w:p>
-      <w:pPr>
-        <w:rPr>
-          <w:b/>
-        </w:rPr>
-      </w:pPr>
-      <w:r>
-        <w:rPr>
-          <w:b/>
-        </w:rPr>
-        <w:lastRenderedPageBreak/>
-        <w:t>Requirements</w:t>
-      </w:r>
-    </w:p>
-    <w:p>
-      <w:r>
-        <w:t>Nhập vào thanh tìm kiém</w:t>
-      </w:r>
-      <w:r>
-        <w:t>.</w:t>
-      </w:r>
-    </w:p>
-    <w:p>
-      <w:pPr>
-        <w:rPr>
-          <w:b/>
-        </w:rPr>
-      </w:pPr>
-      <w:r>
-        <w:rPr>
-          <w:b/>
-        </w:rPr>
-        <w:t>Pre-condition</w:t>
-      </w:r>
-    </w:p>
-    <w:p>
-      <w:r>
-        <w:t>Nhập vào thanh tìm kiếm</w:t>
-      </w:r>
-      <w:r>
-        <w:t>.</w:t>
-      </w:r>
-    </w:p>
-    <w:p>
-      <w:pPr>
-        <w:rPr>
-          <w:b/>
-        </w:rPr>
-      </w:pPr>
-      <w:r>
-        <w:rPr>
-          <w:b/>
-        </w:rPr>
-        <w:t>Post-condition</w:t>
-      </w:r>
-    </w:p>
-    <w:p>
-      <w:r>
-        <w:t>Đưa ra được gợi ý cho thứ người dùng đang nhập</w:t>
-      </w:r>
-      <w:bookmarkStart w:id="0" w:name="_GoBack"/>
-      <w:bookmarkEnd w:id="0"/>
-      <w:r>
-        <w:t>.</w:t>
+        <w:t xml:space="preserve">Trả về </w:t>
+      </w:r>
+      <w:r>
+        <w:t>trang Homepage.</w:t>
       </w:r>
     </w:p>
     <w:p/>

</xml_diff>